<commit_message>
cambio agregar hoja y color
</commit_message>
<xml_diff>
--- a/EJEMPLO.docx
+++ b/EJEMPLO.docx
@@ -6,6 +6,7 @@
       <w:pPr>
         <w:jc w:val="center"/>
         <w:rPr>
+          <w:color w:val="FF0000"/>
           <w:sz w:val="24"/>
           <w:szCs w:val="24"/>
           <w:lang w:val="es-CO"/>
@@ -13,6 +14,7 @@
       </w:pPr>
       <w:r>
         <w:rPr>
+          <w:color w:val="FF0000"/>
           <w:sz w:val="24"/>
           <w:szCs w:val="24"/>
           <w:lang w:val="es-CO"/>
@@ -24,36 +26,40 @@
       <w:pPr>
         <w:jc w:val="center"/>
         <w:rPr>
-          <w:sz w:val="24"/>
-          <w:szCs w:val="24"/>
-          <w:lang w:val="es-CO"/>
-        </w:rPr>
-      </w:pPr>
-    </w:p>
-    <w:p>
-      <w:pPr>
-        <w:jc w:val="center"/>
-        <w:rPr>
-          <w:sz w:val="24"/>
-          <w:szCs w:val="24"/>
-          <w:lang w:val="es-CO"/>
-        </w:rPr>
-      </w:pPr>
-    </w:p>
-    <w:p>
-      <w:pPr>
-        <w:jc w:val="center"/>
-        <w:rPr>
-          <w:sz w:val="24"/>
-          <w:szCs w:val="24"/>
-          <w:lang w:val="es-CO"/>
-        </w:rPr>
-      </w:pPr>
-    </w:p>
-    <w:p>
-      <w:pPr>
-        <w:jc w:val="center"/>
-        <w:rPr>
+          <w:color w:val="FF0000"/>
+          <w:sz w:val="24"/>
+          <w:szCs w:val="24"/>
+          <w:lang w:val="es-CO"/>
+        </w:rPr>
+      </w:pPr>
+    </w:p>
+    <w:p>
+      <w:pPr>
+        <w:jc w:val="center"/>
+        <w:rPr>
+          <w:color w:val="FF0000"/>
+          <w:sz w:val="24"/>
+          <w:szCs w:val="24"/>
+          <w:lang w:val="es-CO"/>
+        </w:rPr>
+      </w:pPr>
+    </w:p>
+    <w:p>
+      <w:pPr>
+        <w:jc w:val="center"/>
+        <w:rPr>
+          <w:color w:val="FF0000"/>
+          <w:sz w:val="24"/>
+          <w:szCs w:val="24"/>
+          <w:lang w:val="es-CO"/>
+        </w:rPr>
+      </w:pPr>
+    </w:p>
+    <w:p>
+      <w:pPr>
+        <w:jc w:val="center"/>
+        <w:rPr>
+          <w:color w:val="FF0000"/>
           <w:sz w:val="24"/>
           <w:szCs w:val="24"/>
           <w:lang w:val="es-CO"/>
@@ -61,6 +67,7 @@
       </w:pPr>
       <w:r>
         <w:rPr>
+          <w:color w:val="FF0000"/>
           <w:sz w:val="24"/>
           <w:szCs w:val="24"/>
           <w:lang w:val="es-CO"/>
@@ -72,401 +79,403 @@
       <w:pPr>
         <w:jc w:val="center"/>
         <w:rPr>
-          <w:sz w:val="24"/>
-          <w:szCs w:val="24"/>
-          <w:lang w:val="es-CO"/>
-        </w:rPr>
-      </w:pPr>
-    </w:p>
-    <w:p>
-      <w:pPr>
-        <w:jc w:val="center"/>
-        <w:rPr>
-          <w:sz w:val="24"/>
-          <w:szCs w:val="24"/>
-          <w:lang w:val="es-CO"/>
-        </w:rPr>
-      </w:pPr>
-    </w:p>
-    <w:p>
-      <w:pPr>
-        <w:jc w:val="center"/>
-        <w:rPr>
-          <w:sz w:val="24"/>
-          <w:szCs w:val="24"/>
-          <w:lang w:val="es-CO"/>
-        </w:rPr>
-      </w:pPr>
-    </w:p>
-    <w:p>
-      <w:pPr>
-        <w:jc w:val="center"/>
-        <w:rPr>
-          <w:sz w:val="24"/>
-          <w:szCs w:val="24"/>
-          <w:lang w:val="es-CO"/>
-        </w:rPr>
-      </w:pPr>
-    </w:p>
-    <w:p>
-      <w:pPr>
-        <w:jc w:val="center"/>
-        <w:rPr>
-          <w:sz w:val="24"/>
-          <w:szCs w:val="24"/>
-          <w:lang w:val="es-CO"/>
-        </w:rPr>
-      </w:pPr>
-    </w:p>
-    <w:p>
-      <w:pPr>
-        <w:jc w:val="center"/>
-        <w:rPr>
-          <w:sz w:val="24"/>
-          <w:szCs w:val="24"/>
-          <w:lang w:val="es-CO"/>
-        </w:rPr>
-      </w:pPr>
-    </w:p>
-    <w:p>
-      <w:pPr>
-        <w:jc w:val="center"/>
-        <w:rPr>
-          <w:sz w:val="24"/>
-          <w:szCs w:val="24"/>
-          <w:lang w:val="es-CO"/>
-        </w:rPr>
-      </w:pPr>
-    </w:p>
-    <w:p>
-      <w:pPr>
-        <w:jc w:val="center"/>
-        <w:rPr>
-          <w:sz w:val="24"/>
-          <w:szCs w:val="24"/>
-          <w:lang w:val="es-CO"/>
-        </w:rPr>
-      </w:pPr>
-    </w:p>
-    <w:p>
-      <w:pPr>
-        <w:jc w:val="center"/>
-        <w:rPr>
-          <w:sz w:val="24"/>
-          <w:szCs w:val="24"/>
-          <w:lang w:val="es-CO"/>
-        </w:rPr>
-      </w:pPr>
-    </w:p>
-    <w:p>
-      <w:pPr>
-        <w:jc w:val="center"/>
-        <w:rPr>
-          <w:sz w:val="24"/>
-          <w:szCs w:val="24"/>
-          <w:lang w:val="es-CO"/>
-        </w:rPr>
-      </w:pPr>
-    </w:p>
-    <w:p>
-      <w:pPr>
-        <w:jc w:val="center"/>
-        <w:rPr>
-          <w:sz w:val="24"/>
-          <w:szCs w:val="24"/>
-          <w:lang w:val="es-CO"/>
-        </w:rPr>
-      </w:pPr>
-    </w:p>
-    <w:p>
-      <w:pPr>
-        <w:jc w:val="center"/>
-        <w:rPr>
-          <w:sz w:val="24"/>
-          <w:szCs w:val="24"/>
-          <w:lang w:val="es-CO"/>
-        </w:rPr>
-      </w:pPr>
-    </w:p>
-    <w:p>
-      <w:pPr>
-        <w:jc w:val="center"/>
-        <w:rPr>
-          <w:sz w:val="24"/>
-          <w:szCs w:val="24"/>
-          <w:lang w:val="es-CO"/>
-        </w:rPr>
-      </w:pPr>
-    </w:p>
-    <w:p>
-      <w:pPr>
-        <w:jc w:val="center"/>
-        <w:rPr>
-          <w:sz w:val="24"/>
-          <w:szCs w:val="24"/>
-          <w:lang w:val="es-CO"/>
-        </w:rPr>
-      </w:pPr>
-    </w:p>
-    <w:p>
-      <w:pPr>
-        <w:jc w:val="center"/>
-        <w:rPr>
-          <w:sz w:val="24"/>
-          <w:szCs w:val="24"/>
-          <w:lang w:val="es-CO"/>
-        </w:rPr>
-      </w:pPr>
-    </w:p>
-    <w:p>
-      <w:pPr>
-        <w:jc w:val="center"/>
-        <w:rPr>
-          <w:sz w:val="24"/>
-          <w:szCs w:val="24"/>
-          <w:lang w:val="es-CO"/>
-        </w:rPr>
-      </w:pPr>
-    </w:p>
-    <w:p>
-      <w:pPr>
-        <w:jc w:val="center"/>
-        <w:rPr>
-          <w:sz w:val="24"/>
-          <w:szCs w:val="24"/>
-          <w:lang w:val="es-CO"/>
-        </w:rPr>
-      </w:pPr>
-    </w:p>
-    <w:p>
-      <w:pPr>
-        <w:jc w:val="center"/>
-        <w:rPr>
-          <w:sz w:val="24"/>
-          <w:szCs w:val="24"/>
-          <w:lang w:val="es-CO"/>
-        </w:rPr>
-      </w:pPr>
-    </w:p>
-    <w:p>
-      <w:pPr>
-        <w:jc w:val="center"/>
-        <w:rPr>
-          <w:sz w:val="24"/>
-          <w:szCs w:val="24"/>
-          <w:lang w:val="es-CO"/>
-        </w:rPr>
-      </w:pPr>
-    </w:p>
-    <w:p>
-      <w:pPr>
-        <w:jc w:val="center"/>
-        <w:rPr>
-          <w:sz w:val="24"/>
-          <w:szCs w:val="24"/>
-          <w:lang w:val="es-CO"/>
-        </w:rPr>
-      </w:pPr>
-    </w:p>
-    <w:p>
-      <w:pPr>
-        <w:jc w:val="center"/>
-        <w:rPr>
-          <w:sz w:val="24"/>
-          <w:szCs w:val="24"/>
-          <w:lang w:val="es-CO"/>
-        </w:rPr>
-      </w:pPr>
-    </w:p>
-    <w:p>
-      <w:pPr>
-        <w:jc w:val="center"/>
-        <w:rPr>
-          <w:sz w:val="24"/>
-          <w:szCs w:val="24"/>
-          <w:lang w:val="es-CO"/>
-        </w:rPr>
-      </w:pPr>
-    </w:p>
-    <w:p>
-      <w:pPr>
-        <w:jc w:val="center"/>
-        <w:rPr>
-          <w:sz w:val="24"/>
-          <w:szCs w:val="24"/>
-          <w:lang w:val="es-CO"/>
-        </w:rPr>
-      </w:pPr>
-    </w:p>
-    <w:p>
-      <w:pPr>
-        <w:jc w:val="center"/>
-        <w:rPr>
-          <w:sz w:val="24"/>
-          <w:szCs w:val="24"/>
-          <w:lang w:val="es-CO"/>
-        </w:rPr>
-      </w:pPr>
-    </w:p>
-    <w:p>
-      <w:pPr>
-        <w:jc w:val="center"/>
-        <w:rPr>
-          <w:sz w:val="24"/>
-          <w:szCs w:val="24"/>
-          <w:lang w:val="es-CO"/>
-        </w:rPr>
-      </w:pPr>
-    </w:p>
-    <w:p>
-      <w:pPr>
-        <w:jc w:val="center"/>
-        <w:rPr>
-          <w:sz w:val="24"/>
-          <w:szCs w:val="24"/>
-          <w:lang w:val="es-CO"/>
-        </w:rPr>
-      </w:pPr>
-    </w:p>
-    <w:p>
-      <w:pPr>
-        <w:jc w:val="center"/>
-        <w:rPr>
-          <w:sz w:val="24"/>
-          <w:szCs w:val="24"/>
-          <w:lang w:val="es-CO"/>
-        </w:rPr>
-      </w:pPr>
-    </w:p>
-    <w:p>
-      <w:pPr>
-        <w:jc w:val="center"/>
-        <w:rPr>
-          <w:sz w:val="24"/>
-          <w:szCs w:val="24"/>
-          <w:lang w:val="es-CO"/>
-        </w:rPr>
-      </w:pPr>
-    </w:p>
-    <w:p>
-      <w:pPr>
-        <w:jc w:val="center"/>
-        <w:rPr>
-          <w:sz w:val="24"/>
-          <w:szCs w:val="24"/>
-          <w:lang w:val="es-CO"/>
-        </w:rPr>
-      </w:pPr>
-    </w:p>
-    <w:p>
-      <w:pPr>
-        <w:jc w:val="center"/>
-        <w:rPr>
-          <w:sz w:val="24"/>
-          <w:szCs w:val="24"/>
-          <w:lang w:val="es-CO"/>
-        </w:rPr>
-      </w:pPr>
-    </w:p>
-    <w:p>
-      <w:pPr>
-        <w:jc w:val="center"/>
-        <w:rPr>
-          <w:sz w:val="24"/>
-          <w:szCs w:val="24"/>
-          <w:lang w:val="es-CO"/>
-        </w:rPr>
-      </w:pPr>
-    </w:p>
-    <w:p>
-      <w:pPr>
-        <w:jc w:val="center"/>
-        <w:rPr>
-          <w:sz w:val="24"/>
-          <w:szCs w:val="24"/>
-          <w:lang w:val="es-CO"/>
-        </w:rPr>
-      </w:pPr>
-    </w:p>
-    <w:p>
-      <w:pPr>
-        <w:jc w:val="center"/>
-        <w:rPr>
-          <w:sz w:val="24"/>
-          <w:szCs w:val="24"/>
-          <w:lang w:val="es-CO"/>
-        </w:rPr>
-      </w:pPr>
-    </w:p>
-    <w:p>
-      <w:pPr>
-        <w:jc w:val="center"/>
-        <w:rPr>
-          <w:sz w:val="24"/>
-          <w:szCs w:val="24"/>
-          <w:lang w:val="es-CO"/>
-        </w:rPr>
-      </w:pPr>
-    </w:p>
-    <w:p>
-      <w:pPr>
-        <w:jc w:val="center"/>
-        <w:rPr>
-          <w:sz w:val="24"/>
-          <w:szCs w:val="24"/>
-          <w:lang w:val="es-CO"/>
-        </w:rPr>
-      </w:pPr>
-    </w:p>
-    <w:p>
-      <w:pPr>
-        <w:jc w:val="center"/>
-        <w:rPr>
-          <w:sz w:val="24"/>
-          <w:szCs w:val="24"/>
-          <w:lang w:val="es-CO"/>
-        </w:rPr>
-      </w:pPr>
-    </w:p>
-    <w:p>
-      <w:pPr>
-        <w:jc w:val="center"/>
-        <w:rPr>
-          <w:sz w:val="24"/>
-          <w:szCs w:val="24"/>
-          <w:lang w:val="es-CO"/>
-        </w:rPr>
-      </w:pPr>
-    </w:p>
-    <w:p>
-      <w:pPr>
-        <w:jc w:val="center"/>
-        <w:rPr>
-          <w:sz w:val="24"/>
-          <w:szCs w:val="24"/>
-          <w:lang w:val="es-CO"/>
-        </w:rPr>
-      </w:pPr>
-    </w:p>
-    <w:p>
-      <w:pPr>
-        <w:jc w:val="center"/>
-        <w:rPr>
-          <w:sz w:val="24"/>
-          <w:szCs w:val="24"/>
-          <w:lang w:val="es-CO"/>
-        </w:rPr>
-      </w:pPr>
-    </w:p>
-    <w:p>
-      <w:pPr>
-        <w:jc w:val="center"/>
-        <w:rPr>
-          <w:sz w:val="24"/>
-          <w:szCs w:val="24"/>
-          <w:lang w:val="es-CO"/>
-        </w:rPr>
-      </w:pPr>
+          <w:color w:val="FF0000"/>
+          <w:sz w:val="24"/>
+          <w:szCs w:val="24"/>
+          <w:lang w:val="es-CO"/>
+        </w:rPr>
+      </w:pPr>
+    </w:p>
+    <w:p>
+      <w:pPr>
+        <w:jc w:val="center"/>
+        <w:rPr>
+          <w:sz w:val="24"/>
+          <w:szCs w:val="24"/>
+          <w:lang w:val="es-CO"/>
+        </w:rPr>
+      </w:pPr>
+    </w:p>
+    <w:p>
+      <w:pPr>
+        <w:jc w:val="center"/>
+        <w:rPr>
+          <w:sz w:val="24"/>
+          <w:szCs w:val="24"/>
+          <w:lang w:val="es-CO"/>
+        </w:rPr>
+      </w:pPr>
+    </w:p>
+    <w:p>
+      <w:pPr>
+        <w:jc w:val="center"/>
+        <w:rPr>
+          <w:sz w:val="24"/>
+          <w:szCs w:val="24"/>
+          <w:lang w:val="es-CO"/>
+        </w:rPr>
+      </w:pPr>
+    </w:p>
+    <w:p>
+      <w:pPr>
+        <w:jc w:val="center"/>
+        <w:rPr>
+          <w:sz w:val="24"/>
+          <w:szCs w:val="24"/>
+          <w:lang w:val="es-CO"/>
+        </w:rPr>
+      </w:pPr>
+    </w:p>
+    <w:p>
+      <w:pPr>
+        <w:jc w:val="center"/>
+        <w:rPr>
+          <w:sz w:val="24"/>
+          <w:szCs w:val="24"/>
+          <w:lang w:val="es-CO"/>
+        </w:rPr>
+      </w:pPr>
+    </w:p>
+    <w:p>
+      <w:pPr>
+        <w:jc w:val="center"/>
+        <w:rPr>
+          <w:sz w:val="24"/>
+          <w:szCs w:val="24"/>
+          <w:lang w:val="es-CO"/>
+        </w:rPr>
+      </w:pPr>
+    </w:p>
+    <w:p>
+      <w:pPr>
+        <w:jc w:val="center"/>
+        <w:rPr>
+          <w:sz w:val="24"/>
+          <w:szCs w:val="24"/>
+          <w:lang w:val="es-CO"/>
+        </w:rPr>
+      </w:pPr>
+    </w:p>
+    <w:p>
+      <w:pPr>
+        <w:jc w:val="center"/>
+        <w:rPr>
+          <w:sz w:val="24"/>
+          <w:szCs w:val="24"/>
+          <w:lang w:val="es-CO"/>
+        </w:rPr>
+      </w:pPr>
+    </w:p>
+    <w:p>
+      <w:pPr>
+        <w:jc w:val="center"/>
+        <w:rPr>
+          <w:sz w:val="24"/>
+          <w:szCs w:val="24"/>
+          <w:lang w:val="es-CO"/>
+        </w:rPr>
+      </w:pPr>
+    </w:p>
+    <w:p>
+      <w:pPr>
+        <w:jc w:val="center"/>
+        <w:rPr>
+          <w:sz w:val="24"/>
+          <w:szCs w:val="24"/>
+          <w:lang w:val="es-CO"/>
+        </w:rPr>
+      </w:pPr>
+    </w:p>
+    <w:p>
+      <w:pPr>
+        <w:jc w:val="center"/>
+        <w:rPr>
+          <w:sz w:val="24"/>
+          <w:szCs w:val="24"/>
+          <w:lang w:val="es-CO"/>
+        </w:rPr>
+      </w:pPr>
+    </w:p>
+    <w:p>
+      <w:pPr>
+        <w:jc w:val="center"/>
+        <w:rPr>
+          <w:sz w:val="24"/>
+          <w:szCs w:val="24"/>
+          <w:lang w:val="es-CO"/>
+        </w:rPr>
+      </w:pPr>
+    </w:p>
+    <w:p>
+      <w:pPr>
+        <w:jc w:val="center"/>
+        <w:rPr>
+          <w:sz w:val="24"/>
+          <w:szCs w:val="24"/>
+          <w:lang w:val="es-CO"/>
+        </w:rPr>
+      </w:pPr>
+    </w:p>
+    <w:p>
+      <w:pPr>
+        <w:jc w:val="center"/>
+        <w:rPr>
+          <w:sz w:val="24"/>
+          <w:szCs w:val="24"/>
+          <w:lang w:val="es-CO"/>
+        </w:rPr>
+      </w:pPr>
+    </w:p>
+    <w:p>
+      <w:pPr>
+        <w:jc w:val="center"/>
+        <w:rPr>
+          <w:sz w:val="24"/>
+          <w:szCs w:val="24"/>
+          <w:lang w:val="es-CO"/>
+        </w:rPr>
+      </w:pPr>
+    </w:p>
+    <w:p>
+      <w:pPr>
+        <w:jc w:val="center"/>
+        <w:rPr>
+          <w:sz w:val="24"/>
+          <w:szCs w:val="24"/>
+          <w:lang w:val="es-CO"/>
+        </w:rPr>
+      </w:pPr>
+    </w:p>
+    <w:p>
+      <w:pPr>
+        <w:jc w:val="center"/>
+        <w:rPr>
+          <w:sz w:val="24"/>
+          <w:szCs w:val="24"/>
+          <w:lang w:val="es-CO"/>
+        </w:rPr>
+      </w:pPr>
+    </w:p>
+    <w:p>
+      <w:pPr>
+        <w:jc w:val="center"/>
+        <w:rPr>
+          <w:sz w:val="24"/>
+          <w:szCs w:val="24"/>
+          <w:lang w:val="es-CO"/>
+        </w:rPr>
+      </w:pPr>
+    </w:p>
+    <w:p>
+      <w:pPr>
+        <w:jc w:val="center"/>
+        <w:rPr>
+          <w:sz w:val="24"/>
+          <w:szCs w:val="24"/>
+          <w:lang w:val="es-CO"/>
+        </w:rPr>
+      </w:pPr>
+    </w:p>
+    <w:p>
+      <w:pPr>
+        <w:jc w:val="center"/>
+        <w:rPr>
+          <w:sz w:val="24"/>
+          <w:szCs w:val="24"/>
+          <w:lang w:val="es-CO"/>
+        </w:rPr>
+      </w:pPr>
+    </w:p>
+    <w:p>
+      <w:pPr>
+        <w:jc w:val="center"/>
+        <w:rPr>
+          <w:sz w:val="24"/>
+          <w:szCs w:val="24"/>
+          <w:lang w:val="es-CO"/>
+        </w:rPr>
+      </w:pPr>
+    </w:p>
+    <w:p>
+      <w:pPr>
+        <w:jc w:val="center"/>
+        <w:rPr>
+          <w:sz w:val="24"/>
+          <w:szCs w:val="24"/>
+          <w:lang w:val="es-CO"/>
+        </w:rPr>
+      </w:pPr>
+    </w:p>
+    <w:p>
+      <w:pPr>
+        <w:jc w:val="center"/>
+        <w:rPr>
+          <w:sz w:val="24"/>
+          <w:szCs w:val="24"/>
+          <w:lang w:val="es-CO"/>
+        </w:rPr>
+      </w:pPr>
+    </w:p>
+    <w:p>
+      <w:pPr>
+        <w:jc w:val="center"/>
+        <w:rPr>
+          <w:sz w:val="24"/>
+          <w:szCs w:val="24"/>
+          <w:lang w:val="es-CO"/>
+        </w:rPr>
+      </w:pPr>
+    </w:p>
+    <w:p>
+      <w:pPr>
+        <w:jc w:val="center"/>
+        <w:rPr>
+          <w:sz w:val="24"/>
+          <w:szCs w:val="24"/>
+          <w:lang w:val="es-CO"/>
+        </w:rPr>
+      </w:pPr>
+    </w:p>
+    <w:p>
+      <w:pPr>
+        <w:jc w:val="center"/>
+        <w:rPr>
+          <w:sz w:val="24"/>
+          <w:szCs w:val="24"/>
+          <w:lang w:val="es-CO"/>
+        </w:rPr>
+      </w:pPr>
+    </w:p>
+    <w:p>
+      <w:pPr>
+        <w:jc w:val="center"/>
+        <w:rPr>
+          <w:sz w:val="24"/>
+          <w:szCs w:val="24"/>
+          <w:lang w:val="es-CO"/>
+        </w:rPr>
+      </w:pPr>
+    </w:p>
+    <w:p>
+      <w:pPr>
+        <w:jc w:val="center"/>
+        <w:rPr>
+          <w:sz w:val="24"/>
+          <w:szCs w:val="24"/>
+          <w:lang w:val="es-CO"/>
+        </w:rPr>
+      </w:pPr>
+    </w:p>
+    <w:p>
+      <w:pPr>
+        <w:jc w:val="center"/>
+        <w:rPr>
+          <w:sz w:val="24"/>
+          <w:szCs w:val="24"/>
+          <w:lang w:val="es-CO"/>
+        </w:rPr>
+      </w:pPr>
+    </w:p>
+    <w:p>
+      <w:pPr>
+        <w:jc w:val="center"/>
+        <w:rPr>
+          <w:sz w:val="24"/>
+          <w:szCs w:val="24"/>
+          <w:lang w:val="es-CO"/>
+        </w:rPr>
+      </w:pPr>
+    </w:p>
+    <w:p>
+      <w:pPr>
+        <w:jc w:val="center"/>
+        <w:rPr>
+          <w:sz w:val="24"/>
+          <w:szCs w:val="24"/>
+          <w:lang w:val="es-CO"/>
+        </w:rPr>
+      </w:pPr>
+    </w:p>
+    <w:p>
+      <w:pPr>
+        <w:jc w:val="center"/>
+        <w:rPr>
+          <w:sz w:val="24"/>
+          <w:szCs w:val="24"/>
+          <w:lang w:val="es-CO"/>
+        </w:rPr>
+      </w:pPr>
+    </w:p>
+    <w:p>
+      <w:pPr>
+        <w:jc w:val="center"/>
+        <w:rPr>
+          <w:sz w:val="24"/>
+          <w:szCs w:val="24"/>
+          <w:lang w:val="es-CO"/>
+        </w:rPr>
+      </w:pPr>
+    </w:p>
+    <w:p>
+      <w:pPr>
+        <w:jc w:val="center"/>
+        <w:rPr>
+          <w:sz w:val="24"/>
+          <w:szCs w:val="24"/>
+          <w:lang w:val="es-CO"/>
+        </w:rPr>
+      </w:pPr>
+    </w:p>
+    <w:p>
+      <w:pPr>
+        <w:jc w:val="center"/>
+        <w:rPr>
+          <w:sz w:val="24"/>
+          <w:szCs w:val="24"/>
+          <w:lang w:val="es-CO"/>
+        </w:rPr>
+      </w:pPr>
+    </w:p>
+    <w:p>
+      <w:pPr>
+        <w:jc w:val="center"/>
+        <w:rPr>
+          <w:sz w:val="24"/>
+          <w:szCs w:val="24"/>
+          <w:lang w:val="es-CO"/>
+        </w:rPr>
+      </w:pPr>
+    </w:p>
+    <w:p>
+      <w:pPr>
+        <w:jc w:val="center"/>
+        <w:rPr>
+          <w:sz w:val="24"/>
+          <w:szCs w:val="24"/>
+          <w:lang w:val="es-CO"/>
+        </w:rPr>
+      </w:pPr>
+    </w:p>
+    <w:p>
+      <w:pPr>
+        <w:jc w:val="center"/>
+        <w:rPr>
+          <w:sz w:val="24"/>
+          <w:szCs w:val="24"/>
+          <w:lang w:val="es-CO"/>
+        </w:rPr>
+      </w:pPr>
+    </w:p>
+    <w:p>
+      <w:pPr>
+        <w:jc w:val="center"/>
+        <w:rPr>
+          <w:sz w:val="24"/>
+          <w:szCs w:val="24"/>
+          <w:lang w:val="es-CO"/>
+        </w:rPr>
+      </w:pPr>
+      <w:proofErr w:type="spellStart"/>
       <w:r>
         <w:rPr>
           <w:sz w:val="24"/>
@@ -474,8 +483,479 @@
           <w:lang w:val="es-CO"/>
         </w:rPr>
         <w:lastRenderedPageBreak/>
-        <w:t>Titutlo +++</w:t>
+        <w:t>Titutlo</w:t>
       </w:r>
+      <w:proofErr w:type="spellEnd"/>
+      <w:r>
+        <w:rPr>
+          <w:sz w:val="24"/>
+          <w:szCs w:val="24"/>
+          <w:lang w:val="es-CO"/>
+        </w:rPr>
+        <w:t xml:space="preserve"> +++</w:t>
+      </w:r>
+    </w:p>
+    <w:p>
+      <w:pPr>
+        <w:jc w:val="center"/>
+        <w:rPr>
+          <w:sz w:val="24"/>
+          <w:szCs w:val="24"/>
+          <w:lang w:val="es-CO"/>
+        </w:rPr>
+      </w:pPr>
+    </w:p>
+    <w:p>
+      <w:pPr>
+        <w:jc w:val="center"/>
+        <w:rPr>
+          <w:sz w:val="24"/>
+          <w:szCs w:val="24"/>
+          <w:lang w:val="es-CO"/>
+        </w:rPr>
+      </w:pPr>
+    </w:p>
+    <w:p>
+      <w:pPr>
+        <w:jc w:val="center"/>
+        <w:rPr>
+          <w:sz w:val="24"/>
+          <w:szCs w:val="24"/>
+          <w:lang w:val="es-CO"/>
+        </w:rPr>
+      </w:pPr>
+    </w:p>
+    <w:p>
+      <w:pPr>
+        <w:jc w:val="center"/>
+        <w:rPr>
+          <w:sz w:val="24"/>
+          <w:szCs w:val="24"/>
+          <w:lang w:val="es-CO"/>
+        </w:rPr>
+      </w:pPr>
+    </w:p>
+    <w:p>
+      <w:pPr>
+        <w:jc w:val="center"/>
+        <w:rPr>
+          <w:sz w:val="24"/>
+          <w:szCs w:val="24"/>
+          <w:lang w:val="es-CO"/>
+        </w:rPr>
+      </w:pPr>
+    </w:p>
+    <w:p>
+      <w:pPr>
+        <w:jc w:val="center"/>
+        <w:rPr>
+          <w:sz w:val="24"/>
+          <w:szCs w:val="24"/>
+          <w:lang w:val="es-CO"/>
+        </w:rPr>
+      </w:pPr>
+    </w:p>
+    <w:p>
+      <w:pPr>
+        <w:jc w:val="center"/>
+        <w:rPr>
+          <w:sz w:val="24"/>
+          <w:szCs w:val="24"/>
+          <w:lang w:val="es-CO"/>
+        </w:rPr>
+      </w:pPr>
+    </w:p>
+    <w:p>
+      <w:pPr>
+        <w:jc w:val="center"/>
+        <w:rPr>
+          <w:sz w:val="24"/>
+          <w:szCs w:val="24"/>
+          <w:lang w:val="es-CO"/>
+        </w:rPr>
+      </w:pPr>
+    </w:p>
+    <w:p>
+      <w:pPr>
+        <w:jc w:val="center"/>
+        <w:rPr>
+          <w:sz w:val="24"/>
+          <w:szCs w:val="24"/>
+          <w:lang w:val="es-CO"/>
+        </w:rPr>
+      </w:pPr>
+    </w:p>
+    <w:p>
+      <w:pPr>
+        <w:jc w:val="center"/>
+        <w:rPr>
+          <w:sz w:val="24"/>
+          <w:szCs w:val="24"/>
+          <w:lang w:val="es-CO"/>
+        </w:rPr>
+      </w:pPr>
+    </w:p>
+    <w:p>
+      <w:pPr>
+        <w:jc w:val="center"/>
+        <w:rPr>
+          <w:sz w:val="24"/>
+          <w:szCs w:val="24"/>
+          <w:lang w:val="es-CO"/>
+        </w:rPr>
+      </w:pPr>
+    </w:p>
+    <w:p>
+      <w:pPr>
+        <w:jc w:val="center"/>
+        <w:rPr>
+          <w:sz w:val="24"/>
+          <w:szCs w:val="24"/>
+          <w:lang w:val="es-CO"/>
+        </w:rPr>
+      </w:pPr>
+    </w:p>
+    <w:p>
+      <w:pPr>
+        <w:jc w:val="center"/>
+        <w:rPr>
+          <w:sz w:val="24"/>
+          <w:szCs w:val="24"/>
+          <w:lang w:val="es-CO"/>
+        </w:rPr>
+      </w:pPr>
+    </w:p>
+    <w:p>
+      <w:pPr>
+        <w:jc w:val="center"/>
+        <w:rPr>
+          <w:sz w:val="24"/>
+          <w:szCs w:val="24"/>
+          <w:lang w:val="es-CO"/>
+        </w:rPr>
+      </w:pPr>
+    </w:p>
+    <w:p>
+      <w:pPr>
+        <w:jc w:val="center"/>
+        <w:rPr>
+          <w:sz w:val="24"/>
+          <w:szCs w:val="24"/>
+          <w:lang w:val="es-CO"/>
+        </w:rPr>
+      </w:pPr>
+    </w:p>
+    <w:p>
+      <w:pPr>
+        <w:jc w:val="center"/>
+        <w:rPr>
+          <w:sz w:val="24"/>
+          <w:szCs w:val="24"/>
+          <w:lang w:val="es-CO"/>
+        </w:rPr>
+      </w:pPr>
+    </w:p>
+    <w:p>
+      <w:pPr>
+        <w:jc w:val="center"/>
+        <w:rPr>
+          <w:sz w:val="24"/>
+          <w:szCs w:val="24"/>
+          <w:lang w:val="es-CO"/>
+        </w:rPr>
+      </w:pPr>
+    </w:p>
+    <w:p>
+      <w:pPr>
+        <w:jc w:val="center"/>
+        <w:rPr>
+          <w:sz w:val="24"/>
+          <w:szCs w:val="24"/>
+          <w:lang w:val="es-CO"/>
+        </w:rPr>
+      </w:pPr>
+    </w:p>
+    <w:p>
+      <w:pPr>
+        <w:jc w:val="center"/>
+        <w:rPr>
+          <w:sz w:val="24"/>
+          <w:szCs w:val="24"/>
+          <w:lang w:val="es-CO"/>
+        </w:rPr>
+      </w:pPr>
+    </w:p>
+    <w:p>
+      <w:pPr>
+        <w:jc w:val="center"/>
+        <w:rPr>
+          <w:sz w:val="24"/>
+          <w:szCs w:val="24"/>
+          <w:lang w:val="es-CO"/>
+        </w:rPr>
+      </w:pPr>
+    </w:p>
+    <w:p>
+      <w:pPr>
+        <w:jc w:val="center"/>
+        <w:rPr>
+          <w:sz w:val="24"/>
+          <w:szCs w:val="24"/>
+          <w:lang w:val="es-CO"/>
+        </w:rPr>
+      </w:pPr>
+    </w:p>
+    <w:p>
+      <w:pPr>
+        <w:jc w:val="center"/>
+        <w:rPr>
+          <w:sz w:val="24"/>
+          <w:szCs w:val="24"/>
+          <w:lang w:val="es-CO"/>
+        </w:rPr>
+      </w:pPr>
+    </w:p>
+    <w:p>
+      <w:pPr>
+        <w:jc w:val="center"/>
+        <w:rPr>
+          <w:sz w:val="24"/>
+          <w:szCs w:val="24"/>
+          <w:lang w:val="es-CO"/>
+        </w:rPr>
+      </w:pPr>
+    </w:p>
+    <w:p>
+      <w:pPr>
+        <w:jc w:val="center"/>
+        <w:rPr>
+          <w:sz w:val="24"/>
+          <w:szCs w:val="24"/>
+          <w:lang w:val="es-CO"/>
+        </w:rPr>
+      </w:pPr>
+    </w:p>
+    <w:p>
+      <w:pPr>
+        <w:jc w:val="center"/>
+        <w:rPr>
+          <w:sz w:val="24"/>
+          <w:szCs w:val="24"/>
+          <w:lang w:val="es-CO"/>
+        </w:rPr>
+      </w:pPr>
+    </w:p>
+    <w:p>
+      <w:pPr>
+        <w:jc w:val="center"/>
+        <w:rPr>
+          <w:sz w:val="24"/>
+          <w:szCs w:val="24"/>
+          <w:lang w:val="es-CO"/>
+        </w:rPr>
+      </w:pPr>
+    </w:p>
+    <w:p>
+      <w:pPr>
+        <w:jc w:val="center"/>
+        <w:rPr>
+          <w:sz w:val="24"/>
+          <w:szCs w:val="24"/>
+          <w:lang w:val="es-CO"/>
+        </w:rPr>
+      </w:pPr>
+    </w:p>
+    <w:p>
+      <w:pPr>
+        <w:jc w:val="center"/>
+        <w:rPr>
+          <w:sz w:val="24"/>
+          <w:szCs w:val="24"/>
+          <w:lang w:val="es-CO"/>
+        </w:rPr>
+      </w:pPr>
+    </w:p>
+    <w:p>
+      <w:pPr>
+        <w:jc w:val="center"/>
+        <w:rPr>
+          <w:sz w:val="24"/>
+          <w:szCs w:val="24"/>
+          <w:lang w:val="es-CO"/>
+        </w:rPr>
+      </w:pPr>
+    </w:p>
+    <w:p>
+      <w:pPr>
+        <w:jc w:val="center"/>
+        <w:rPr>
+          <w:sz w:val="24"/>
+          <w:szCs w:val="24"/>
+          <w:lang w:val="es-CO"/>
+        </w:rPr>
+      </w:pPr>
+    </w:p>
+    <w:p>
+      <w:pPr>
+        <w:jc w:val="center"/>
+        <w:rPr>
+          <w:sz w:val="24"/>
+          <w:szCs w:val="24"/>
+          <w:lang w:val="es-CO"/>
+        </w:rPr>
+      </w:pPr>
+    </w:p>
+    <w:p>
+      <w:pPr>
+        <w:jc w:val="center"/>
+        <w:rPr>
+          <w:sz w:val="24"/>
+          <w:szCs w:val="24"/>
+          <w:lang w:val="es-CO"/>
+        </w:rPr>
+      </w:pPr>
+    </w:p>
+    <w:p>
+      <w:pPr>
+        <w:jc w:val="center"/>
+        <w:rPr>
+          <w:sz w:val="24"/>
+          <w:szCs w:val="24"/>
+          <w:lang w:val="es-CO"/>
+        </w:rPr>
+      </w:pPr>
+    </w:p>
+    <w:p>
+      <w:pPr>
+        <w:jc w:val="center"/>
+        <w:rPr>
+          <w:sz w:val="24"/>
+          <w:szCs w:val="24"/>
+          <w:lang w:val="es-CO"/>
+        </w:rPr>
+      </w:pPr>
+    </w:p>
+    <w:p>
+      <w:pPr>
+        <w:jc w:val="center"/>
+        <w:rPr>
+          <w:sz w:val="24"/>
+          <w:szCs w:val="24"/>
+          <w:lang w:val="es-CO"/>
+        </w:rPr>
+      </w:pPr>
+    </w:p>
+    <w:p>
+      <w:pPr>
+        <w:jc w:val="center"/>
+        <w:rPr>
+          <w:sz w:val="24"/>
+          <w:szCs w:val="24"/>
+          <w:lang w:val="es-CO"/>
+        </w:rPr>
+      </w:pPr>
+    </w:p>
+    <w:p>
+      <w:pPr>
+        <w:jc w:val="center"/>
+        <w:rPr>
+          <w:sz w:val="24"/>
+          <w:szCs w:val="24"/>
+          <w:lang w:val="es-CO"/>
+        </w:rPr>
+      </w:pPr>
+    </w:p>
+    <w:p>
+      <w:pPr>
+        <w:jc w:val="center"/>
+        <w:rPr>
+          <w:sz w:val="24"/>
+          <w:szCs w:val="24"/>
+          <w:lang w:val="es-CO"/>
+        </w:rPr>
+      </w:pPr>
+    </w:p>
+    <w:p>
+      <w:pPr>
+        <w:jc w:val="center"/>
+        <w:rPr>
+          <w:sz w:val="24"/>
+          <w:szCs w:val="24"/>
+          <w:lang w:val="es-CO"/>
+        </w:rPr>
+      </w:pPr>
+    </w:p>
+    <w:p>
+      <w:pPr>
+        <w:jc w:val="center"/>
+        <w:rPr>
+          <w:sz w:val="24"/>
+          <w:szCs w:val="24"/>
+          <w:lang w:val="es-CO"/>
+        </w:rPr>
+      </w:pPr>
+    </w:p>
+    <w:p>
+      <w:pPr>
+        <w:jc w:val="center"/>
+        <w:rPr>
+          <w:sz w:val="24"/>
+          <w:szCs w:val="24"/>
+          <w:lang w:val="es-CO"/>
+        </w:rPr>
+      </w:pPr>
+    </w:p>
+    <w:p>
+      <w:pPr>
+        <w:jc w:val="center"/>
+        <w:rPr>
+          <w:sz w:val="24"/>
+          <w:szCs w:val="24"/>
+          <w:lang w:val="es-CO"/>
+        </w:rPr>
+      </w:pPr>
+    </w:p>
+    <w:p>
+      <w:pPr>
+        <w:jc w:val="center"/>
+        <w:rPr>
+          <w:sz w:val="24"/>
+          <w:szCs w:val="24"/>
+          <w:lang w:val="es-CO"/>
+        </w:rPr>
+      </w:pPr>
+    </w:p>
+    <w:p>
+      <w:pPr>
+        <w:jc w:val="center"/>
+        <w:rPr>
+          <w:sz w:val="24"/>
+          <w:szCs w:val="24"/>
+          <w:lang w:val="es-CO"/>
+        </w:rPr>
+      </w:pPr>
+    </w:p>
+    <w:p>
+      <w:pPr>
+        <w:jc w:val="center"/>
+        <w:rPr>
+          <w:color w:val="92D050"/>
+          <w:sz w:val="24"/>
+          <w:szCs w:val="24"/>
+          <w:lang w:val="es-CO"/>
+        </w:rPr>
+      </w:pPr>
+      <w:proofErr w:type="spellStart"/>
+      <w:r>
+        <w:rPr>
+          <w:color w:val="92D050"/>
+          <w:sz w:val="24"/>
+          <w:szCs w:val="24"/>
+          <w:lang w:val="es-CO"/>
+        </w:rPr>
+        <w:t>Introduccion</w:t>
+      </w:r>
+      <w:proofErr w:type="spellEnd"/>
     </w:p>
     <w:sectPr>
       <w:pgSz w:w="11909" w:h="16834"/>

</xml_diff>